<commit_message>
Post March 10 Workgroup meeting
</commit_message>
<xml_diff>
--- a/meeting_notes/OMOP to PCORnet Meeting Notes.docx
+++ b/meeting_notes/OMOP to PCORnet Meeting Notes.docx
@@ -4,15 +4,445 @@
   <w:body>
     <w:p>
       <w:pPr>
-        <w:rPr>
-          <w:rFonts w:ascii="Times New Roman" w:hAnsi="Times New Roman" w:cs="Times New Roman"/>
-        </w:rPr>
-      </w:pPr>
-      <w:r>
-        <w:rPr>
-          <w:rFonts w:ascii="Times New Roman" w:hAnsi="Times New Roman" w:cs="Times New Roman"/>
-        </w:rPr>
+        <w:spacing w:before="100" w:beforeAutospacing="1" w:after="100" w:afterAutospacing="1" w:line="240" w:lineRule="auto"/>
+        <w:rPr>
+          <w:rFonts w:ascii="Times New Roman" w:eastAsia="Times New Roman" w:hAnsi="Times New Roman" w:cs="Times New Roman"/>
+          <w:sz w:val="24"/>
+          <w:szCs w:val="24"/>
+        </w:rPr>
+      </w:pPr>
+      <w:r>
+        <w:rPr>
+          <w:rStyle w:val="Heading1Char"/>
+        </w:rPr>
+        <w:t>At our last meeting on 2/4, we discussed the</w:t>
+      </w:r>
+      <w:r>
+        <w:rPr>
+          <w:rFonts w:ascii="Times New Roman" w:eastAsia="Times New Roman" w:hAnsi="Times New Roman" w:cs="Times New Roman"/>
+          <w:sz w:val="24"/>
+          <w:szCs w:val="24"/>
+        </w:rPr>
+        <w:t xml:space="preserve"> following:</w:t>
+      </w:r>
+    </w:p>
+    <w:p>
+      <w:pPr>
+        <w:spacing w:before="100" w:beforeAutospacing="1" w:after="100" w:afterAutospacing="1" w:line="240" w:lineRule="auto"/>
+        <w:rPr>
+          <w:rFonts w:ascii="Times New Roman" w:eastAsia="Times New Roman" w:hAnsi="Times New Roman" w:cs="Times New Roman"/>
+          <w:sz w:val="24"/>
+          <w:szCs w:val="24"/>
+        </w:rPr>
+      </w:pPr>
+      <w:r>
+        <w:rPr>
+          <w:rFonts w:ascii="Times New Roman" w:eastAsia="Times New Roman" w:hAnsi="Times New Roman" w:cs="Times New Roman"/>
+          <w:sz w:val="24"/>
+          <w:szCs w:val="24"/>
+        </w:rPr>
+        <w:t>1.</w:t>
+      </w:r>
+      <w:r>
+        <w:rPr>
+          <w:rFonts w:ascii="Times New Roman" w:eastAsia="Times New Roman" w:hAnsi="Times New Roman" w:cs="Times New Roman"/>
+          <w:sz w:val="14"/>
+          <w:szCs w:val="14"/>
+        </w:rPr>
+        <w:t xml:space="preserve">       </w:t>
+      </w:r>
+      <w:r>
+        <w:rPr>
+          <w:rFonts w:ascii="Times New Roman" w:eastAsia="Times New Roman" w:hAnsi="Times New Roman" w:cs="Times New Roman"/>
+          <w:sz w:val="24"/>
+          <w:szCs w:val="24"/>
+        </w:rPr>
+        <w:t xml:space="preserve">Attempted to assign OMOP drug exposure (drug type) concept id to </w:t>
+      </w:r>
+      <w:proofErr w:type="spellStart"/>
+      <w:r>
+        <w:rPr>
+          <w:rFonts w:ascii="Times New Roman" w:eastAsia="Times New Roman" w:hAnsi="Times New Roman" w:cs="Times New Roman"/>
+          <w:sz w:val="24"/>
+          <w:szCs w:val="24"/>
+        </w:rPr>
+        <w:t>Pcornet</w:t>
+      </w:r>
+      <w:proofErr w:type="spellEnd"/>
+      <w:r>
+        <w:rPr>
+          <w:rFonts w:ascii="Times New Roman" w:eastAsia="Times New Roman" w:hAnsi="Times New Roman" w:cs="Times New Roman"/>
+          <w:sz w:val="24"/>
+          <w:szCs w:val="24"/>
+        </w:rPr>
+        <w:t xml:space="preserve"> tables.  I have attached updated document from Don.  </w:t>
+      </w:r>
+    </w:p>
+    <w:p>
+      <w:pPr>
+        <w:spacing w:before="100" w:beforeAutospacing="1" w:after="100" w:afterAutospacing="1" w:line="240" w:lineRule="auto"/>
+        <w:ind w:left="1440"/>
+        <w:rPr>
+          <w:rFonts w:ascii="Times New Roman" w:eastAsia="Times New Roman" w:hAnsi="Times New Roman" w:cs="Times New Roman"/>
+          <w:sz w:val="24"/>
+          <w:szCs w:val="24"/>
+        </w:rPr>
+      </w:pPr>
+      <w:r>
+        <w:rPr>
+          <w:rFonts w:ascii="Times New Roman" w:eastAsia="Times New Roman" w:hAnsi="Times New Roman" w:cs="Times New Roman"/>
+          <w:sz w:val="24"/>
+          <w:szCs w:val="24"/>
+        </w:rPr>
+        <w:t>a.</w:t>
+      </w:r>
+      <w:r>
+        <w:rPr>
+          <w:rFonts w:ascii="Times New Roman" w:eastAsia="Times New Roman" w:hAnsi="Times New Roman" w:cs="Times New Roman"/>
+          <w:sz w:val="14"/>
+          <w:szCs w:val="14"/>
+        </w:rPr>
+        <w:t xml:space="preserve">       </w:t>
+      </w:r>
+      <w:r>
+        <w:rPr>
+          <w:rFonts w:ascii="Times New Roman" w:eastAsia="Times New Roman" w:hAnsi="Times New Roman" w:cs="Times New Roman"/>
+          <w:sz w:val="24"/>
+          <w:szCs w:val="24"/>
+        </w:rPr>
+        <w:t xml:space="preserve">Dispensing.  Used for claims data and third party   </w:t>
+      </w:r>
+    </w:p>
+    <w:p>
+      <w:pPr>
+        <w:spacing w:before="100" w:beforeAutospacing="1" w:after="100" w:afterAutospacing="1" w:line="240" w:lineRule="auto"/>
+        <w:ind w:left="1440"/>
+        <w:rPr>
+          <w:rFonts w:ascii="Times New Roman" w:eastAsia="Times New Roman" w:hAnsi="Times New Roman" w:cs="Times New Roman"/>
+          <w:sz w:val="24"/>
+          <w:szCs w:val="24"/>
+        </w:rPr>
+      </w:pPr>
+      <w:r>
+        <w:rPr>
+          <w:rFonts w:ascii="Times New Roman" w:eastAsia="Times New Roman" w:hAnsi="Times New Roman" w:cs="Times New Roman"/>
+          <w:sz w:val="24"/>
+          <w:szCs w:val="24"/>
+        </w:rPr>
+        <w:t>b.</w:t>
+      </w:r>
+      <w:r>
+        <w:rPr>
+          <w:rFonts w:ascii="Times New Roman" w:eastAsia="Times New Roman" w:hAnsi="Times New Roman" w:cs="Times New Roman"/>
+          <w:sz w:val="14"/>
+          <w:szCs w:val="14"/>
+        </w:rPr>
+        <w:t xml:space="preserve">      </w:t>
+      </w:r>
+      <w:r>
+        <w:rPr>
+          <w:rFonts w:ascii="Times New Roman" w:eastAsia="Times New Roman" w:hAnsi="Times New Roman" w:cs="Times New Roman"/>
+          <w:sz w:val="24"/>
+          <w:szCs w:val="24"/>
+        </w:rPr>
+        <w:t xml:space="preserve"> Prescribing.  </w:t>
+      </w:r>
+      <w:proofErr w:type="gramStart"/>
+      <w:r>
+        <w:rPr>
+          <w:rFonts w:ascii="Times New Roman" w:eastAsia="Times New Roman" w:hAnsi="Times New Roman" w:cs="Times New Roman"/>
+          <w:sz w:val="24"/>
+          <w:szCs w:val="24"/>
+        </w:rPr>
+        <w:t>Data from Health systems.</w:t>
+      </w:r>
+      <w:proofErr w:type="gramEnd"/>
+    </w:p>
+    <w:p>
+      <w:pPr>
+        <w:spacing w:before="100" w:beforeAutospacing="1" w:after="100" w:afterAutospacing="1" w:line="240" w:lineRule="auto"/>
+        <w:rPr>
+          <w:rFonts w:ascii="Times New Roman" w:eastAsia="Times New Roman" w:hAnsi="Times New Roman" w:cs="Times New Roman"/>
+          <w:sz w:val="24"/>
+          <w:szCs w:val="24"/>
+        </w:rPr>
+      </w:pPr>
+      <w:r>
+        <w:rPr>
+          <w:rFonts w:ascii="Times New Roman" w:eastAsia="Times New Roman" w:hAnsi="Times New Roman" w:cs="Times New Roman"/>
+          <w:sz w:val="24"/>
+          <w:szCs w:val="24"/>
+        </w:rPr>
+        <w:t>2.</w:t>
+      </w:r>
+      <w:r>
+        <w:rPr>
+          <w:rFonts w:ascii="Times New Roman" w:eastAsia="Times New Roman" w:hAnsi="Times New Roman" w:cs="Times New Roman"/>
+          <w:sz w:val="14"/>
+          <w:szCs w:val="14"/>
+        </w:rPr>
+        <w:t xml:space="preserve">       </w:t>
+      </w:r>
+      <w:r>
+        <w:rPr>
+          <w:rFonts w:ascii="Times New Roman" w:eastAsia="Times New Roman" w:hAnsi="Times New Roman" w:cs="Times New Roman"/>
+          <w:sz w:val="24"/>
+          <w:szCs w:val="24"/>
+        </w:rPr>
+        <w:t>Question came up around whether we should include:</w:t>
+      </w:r>
+    </w:p>
+    <w:p>
+      <w:pPr>
+        <w:spacing w:before="100" w:beforeAutospacing="1" w:after="100" w:afterAutospacing="1" w:line="240" w:lineRule="auto"/>
+        <w:ind w:left="1440"/>
+        <w:rPr>
+          <w:rFonts w:ascii="Times New Roman" w:eastAsia="Times New Roman" w:hAnsi="Times New Roman" w:cs="Times New Roman"/>
+          <w:sz w:val="24"/>
+          <w:szCs w:val="24"/>
+        </w:rPr>
+      </w:pPr>
+      <w:r>
+        <w:rPr>
+          <w:rFonts w:ascii="Times New Roman" w:eastAsia="Times New Roman" w:hAnsi="Times New Roman" w:cs="Times New Roman"/>
+          <w:sz w:val="24"/>
+          <w:szCs w:val="24"/>
+        </w:rPr>
+        <w:t>a.</w:t>
+      </w:r>
+      <w:r>
+        <w:rPr>
+          <w:rFonts w:ascii="Times New Roman" w:eastAsia="Times New Roman" w:hAnsi="Times New Roman" w:cs="Times New Roman"/>
+          <w:sz w:val="14"/>
+          <w:szCs w:val="14"/>
+        </w:rPr>
+        <w:t xml:space="preserve">       </w:t>
+      </w:r>
+      <w:r>
+        <w:rPr>
+          <w:rFonts w:ascii="Times New Roman" w:eastAsia="Times New Roman" w:hAnsi="Times New Roman" w:cs="Times New Roman"/>
+          <w:sz w:val="24"/>
+          <w:szCs w:val="24"/>
+        </w:rPr>
+        <w:t>Medication List.  I believe we determined that this should not be included.</w:t>
+      </w:r>
+    </w:p>
+    <w:p>
+      <w:pPr>
+        <w:spacing w:before="100" w:beforeAutospacing="1" w:after="100" w:afterAutospacing="1" w:line="240" w:lineRule="auto"/>
+        <w:ind w:left="1440"/>
+        <w:rPr>
+          <w:rFonts w:ascii="Times New Roman" w:eastAsia="Times New Roman" w:hAnsi="Times New Roman" w:cs="Times New Roman"/>
+          <w:sz w:val="24"/>
+          <w:szCs w:val="24"/>
+        </w:rPr>
+      </w:pPr>
+      <w:r>
+        <w:rPr>
+          <w:rFonts w:ascii="Times New Roman" w:eastAsia="Times New Roman" w:hAnsi="Times New Roman" w:cs="Times New Roman"/>
+          <w:sz w:val="24"/>
+          <w:szCs w:val="24"/>
+        </w:rPr>
+        <w:t>b.</w:t>
+      </w:r>
+      <w:r>
+        <w:rPr>
+          <w:rFonts w:ascii="Times New Roman" w:eastAsia="Times New Roman" w:hAnsi="Times New Roman" w:cs="Times New Roman"/>
+          <w:sz w:val="14"/>
+          <w:szCs w:val="14"/>
+        </w:rPr>
+        <w:t xml:space="preserve">      </w:t>
+      </w:r>
+      <w:r>
+        <w:rPr>
+          <w:rFonts w:ascii="Times New Roman" w:eastAsia="Times New Roman" w:hAnsi="Times New Roman" w:cs="Times New Roman"/>
+          <w:sz w:val="24"/>
+          <w:szCs w:val="24"/>
+        </w:rPr>
+        <w:t>Patient reported.  </w:t>
+      </w:r>
+    </w:p>
+    <w:p>
+      <w:pPr>
+        <w:spacing w:before="100" w:beforeAutospacing="1" w:after="100" w:afterAutospacing="1" w:line="240" w:lineRule="auto"/>
+        <w:rPr>
+          <w:rFonts w:ascii="Times New Roman" w:eastAsia="Times New Roman" w:hAnsi="Times New Roman" w:cs="Times New Roman"/>
+          <w:sz w:val="24"/>
+          <w:szCs w:val="24"/>
+        </w:rPr>
+      </w:pPr>
+      <w:r>
+        <w:rPr>
+          <w:rFonts w:ascii="Times New Roman" w:eastAsia="Times New Roman" w:hAnsi="Times New Roman" w:cs="Times New Roman"/>
+          <w:sz w:val="24"/>
+          <w:szCs w:val="24"/>
+        </w:rPr>
+        <w:t>3.</w:t>
+      </w:r>
+      <w:r>
+        <w:rPr>
+          <w:rFonts w:ascii="Times New Roman" w:eastAsia="Times New Roman" w:hAnsi="Times New Roman" w:cs="Times New Roman"/>
+          <w:sz w:val="14"/>
+          <w:szCs w:val="14"/>
+        </w:rPr>
+        <w:t xml:space="preserve">       </w:t>
+      </w:r>
+      <w:r>
+        <w:rPr>
+          <w:rFonts w:ascii="Times New Roman" w:eastAsia="Times New Roman" w:hAnsi="Times New Roman" w:cs="Times New Roman"/>
+          <w:sz w:val="24"/>
+          <w:szCs w:val="24"/>
+        </w:rPr>
+        <w:t>Group will go back to their teams and review drug exposure type and description of rational used to partition source data into various types.</w:t>
+      </w:r>
+    </w:p>
+    <w:p>
+      <w:pPr>
+        <w:spacing w:before="100" w:beforeAutospacing="1" w:after="100" w:afterAutospacing="1" w:line="240" w:lineRule="auto"/>
+        <w:rPr>
+          <w:rFonts w:ascii="Times New Roman" w:eastAsia="Times New Roman" w:hAnsi="Times New Roman" w:cs="Times New Roman"/>
+          <w:sz w:val="24"/>
+          <w:szCs w:val="24"/>
+        </w:rPr>
+      </w:pPr>
+      <w:r>
+        <w:rPr>
+          <w:rFonts w:ascii="Times New Roman" w:eastAsia="Times New Roman" w:hAnsi="Times New Roman" w:cs="Times New Roman"/>
+          <w:sz w:val="24"/>
+          <w:szCs w:val="24"/>
+        </w:rPr>
+        <w:t>4.</w:t>
+      </w:r>
+      <w:r>
+        <w:rPr>
+          <w:rFonts w:ascii="Times New Roman" w:eastAsia="Times New Roman" w:hAnsi="Times New Roman" w:cs="Times New Roman"/>
+          <w:sz w:val="14"/>
+          <w:szCs w:val="14"/>
+        </w:rPr>
+        <w:t xml:space="preserve">       </w:t>
+      </w:r>
+      <w:r>
+        <w:rPr>
+          <w:rFonts w:ascii="Times New Roman" w:eastAsia="Times New Roman" w:hAnsi="Times New Roman" w:cs="Times New Roman"/>
+          <w:sz w:val="24"/>
+          <w:szCs w:val="24"/>
+        </w:rPr>
+        <w:t xml:space="preserve">Several codes were identified as NA.  Please see attached spreadsheet.  </w:t>
+      </w:r>
+    </w:p>
+    <w:p>
+      <w:pPr>
+        <w:spacing w:before="100" w:beforeAutospacing="1" w:after="100" w:afterAutospacing="1" w:line="240" w:lineRule="auto"/>
+        <w:rPr>
+          <w:rFonts w:ascii="Times New Roman" w:eastAsia="Times New Roman" w:hAnsi="Times New Roman" w:cs="Times New Roman"/>
+          <w:sz w:val="24"/>
+          <w:szCs w:val="24"/>
+        </w:rPr>
+      </w:pPr>
+      <w:r>
+        <w:rPr>
+          <w:rFonts w:ascii="Times New Roman" w:eastAsia="Times New Roman" w:hAnsi="Times New Roman" w:cs="Times New Roman"/>
+          <w:sz w:val="24"/>
+          <w:szCs w:val="24"/>
+        </w:rPr>
+        <w:t>I have attached two documents as follows:</w:t>
+      </w:r>
+    </w:p>
+    <w:p>
+      <w:pPr>
+        <w:spacing w:before="100" w:beforeAutospacing="1" w:after="100" w:afterAutospacing="1" w:line="240" w:lineRule="auto"/>
+        <w:rPr>
+          <w:rFonts w:ascii="Times New Roman" w:eastAsia="Times New Roman" w:hAnsi="Times New Roman" w:cs="Times New Roman"/>
+          <w:sz w:val="24"/>
+          <w:szCs w:val="24"/>
+        </w:rPr>
+      </w:pPr>
+      <w:r>
+        <w:rPr>
+          <w:rFonts w:ascii="Times New Roman" w:eastAsia="Times New Roman" w:hAnsi="Times New Roman" w:cs="Times New Roman"/>
+          <w:sz w:val="24"/>
+          <w:szCs w:val="24"/>
+        </w:rPr>
+        <w:t>·</w:t>
+      </w:r>
+      <w:r>
+        <w:rPr>
+          <w:rFonts w:ascii="Times New Roman" w:eastAsia="Times New Roman" w:hAnsi="Times New Roman" w:cs="Times New Roman"/>
+          <w:sz w:val="14"/>
+          <w:szCs w:val="14"/>
+        </w:rPr>
+        <w:t xml:space="preserve">         </w:t>
+      </w:r>
+      <w:r>
+        <w:rPr>
+          <w:rFonts w:ascii="Times New Roman" w:eastAsia="Times New Roman" w:hAnsi="Times New Roman" w:cs="Times New Roman"/>
+          <w:sz w:val="24"/>
+          <w:szCs w:val="24"/>
+        </w:rPr>
+        <w:t>Updated Drug exposure (drug type) concept id and mapping that we did last week.</w:t>
+      </w:r>
+    </w:p>
+    <w:p>
+      <w:pPr>
+        <w:spacing w:before="100" w:beforeAutospacing="1" w:after="100" w:afterAutospacing="1" w:line="240" w:lineRule="auto"/>
+        <w:rPr>
+          <w:rFonts w:ascii="Times New Roman" w:eastAsia="Times New Roman" w:hAnsi="Times New Roman" w:cs="Times New Roman"/>
+          <w:sz w:val="24"/>
+          <w:szCs w:val="24"/>
+        </w:rPr>
+      </w:pPr>
+      <w:r>
+        <w:rPr>
+          <w:rFonts w:ascii="Times New Roman" w:eastAsia="Times New Roman" w:hAnsi="Times New Roman" w:cs="Times New Roman"/>
+          <w:sz w:val="24"/>
+          <w:szCs w:val="24"/>
+        </w:rPr>
+        <w:t>·</w:t>
+      </w:r>
+      <w:r>
+        <w:rPr>
+          <w:rFonts w:ascii="Times New Roman" w:eastAsia="Times New Roman" w:hAnsi="Times New Roman" w:cs="Times New Roman"/>
+          <w:sz w:val="14"/>
+          <w:szCs w:val="14"/>
+        </w:rPr>
+        <w:t xml:space="preserve">         </w:t>
+      </w:r>
+      <w:r>
+        <w:rPr>
+          <w:rFonts w:ascii="Times New Roman" w:eastAsia="Times New Roman" w:hAnsi="Times New Roman" w:cs="Times New Roman"/>
+          <w:sz w:val="24"/>
+          <w:szCs w:val="24"/>
+        </w:rPr>
+        <w:t xml:space="preserve">Jim Singer (business analyst for NYC-CDRN) put the drug exposure table within the CDRN Conventions for Populating OMOP CDM V5 for </w:t>
+      </w:r>
+      <w:proofErr w:type="spellStart"/>
+      <w:r>
+        <w:rPr>
+          <w:rFonts w:ascii="Times New Roman" w:eastAsia="Times New Roman" w:hAnsi="Times New Roman" w:cs="Times New Roman"/>
+          <w:sz w:val="24"/>
+          <w:szCs w:val="24"/>
+        </w:rPr>
+        <w:t>Pcornet</w:t>
+      </w:r>
+      <w:proofErr w:type="spellEnd"/>
+      <w:r>
+        <w:rPr>
+          <w:rFonts w:ascii="Times New Roman" w:eastAsia="Times New Roman" w:hAnsi="Times New Roman" w:cs="Times New Roman"/>
+          <w:sz w:val="24"/>
+          <w:szCs w:val="24"/>
+        </w:rPr>
+        <w:t xml:space="preserve"> V3.  We can use this for our conversation tomorrow.</w:t>
+      </w:r>
+    </w:p>
+    <w:p>
+      <w:pPr>
+        <w:pStyle w:val="Heading1"/>
+      </w:pPr>
+      <w:r>
         <w:t>OMOP to PCORnet Meeting Notes</w:t>
+      </w:r>
+      <w:r>
+        <w:t xml:space="preserve"> 2/25/2016</w:t>
       </w:r>
     </w:p>
     <w:p>
@@ -241,12 +671,20 @@
           <w:rFonts w:ascii="Times New Roman" w:hAnsi="Times New Roman" w:cs="Times New Roman"/>
         </w:rPr>
       </w:pPr>
+    </w:p>
+    <w:p>
+      <w:pPr>
+        <w:rPr>
+          <w:rFonts w:ascii="Times New Roman" w:hAnsi="Times New Roman" w:cs="Times New Roman"/>
+        </w:rPr>
+      </w:pPr>
       <w:proofErr w:type="spellStart"/>
       <w:proofErr w:type="gramStart"/>
       <w:r>
         <w:rPr>
           <w:rFonts w:ascii="Times New Roman" w:hAnsi="Times New Roman" w:cs="Times New Roman"/>
         </w:rPr>
+        <w:lastRenderedPageBreak/>
         <w:t>Rimma</w:t>
       </w:r>
       <w:proofErr w:type="spellEnd"/>
@@ -318,6 +756,661 @@
         </w:rPr>
         <w:t xml:space="preserve"> search for interesting analysis done where DRG was a factor.</w:t>
       </w:r>
+    </w:p>
+    <w:p>
+      <w:pPr>
+        <w:pStyle w:val="Heading1"/>
+      </w:pPr>
+      <w:r>
+        <w:t>OMOP to PCORnet Meeting Notes</w:t>
+      </w:r>
+      <w:r>
+        <w:t xml:space="preserve"> 3/3/2016</w:t>
+      </w:r>
+    </w:p>
+    <w:p>
+      <w:pPr>
+        <w:spacing w:after="240" w:line="240" w:lineRule="auto"/>
+        <w:rPr>
+          <w:rFonts w:ascii="Times New Roman" w:eastAsia="Times New Roman" w:hAnsi="Times New Roman" w:cs="Times New Roman"/>
+          <w:sz w:val="24"/>
+          <w:szCs w:val="24"/>
+        </w:rPr>
+      </w:pPr>
+      <w:proofErr w:type="gramStart"/>
+      <w:r>
+        <w:rPr>
+          <w:rFonts w:ascii="Times New Roman" w:eastAsia="Times New Roman" w:hAnsi="Times New Roman" w:cs="Times New Roman"/>
+          <w:sz w:val="24"/>
+          <w:szCs w:val="24"/>
+        </w:rPr>
+        <w:t xml:space="preserve">In </w:t>
+      </w:r>
+      <w:hyperlink r:id="rId5" w:tgtFrame="_blank" w:history="1">
+        <w:r>
+          <w:rPr>
+            <w:rFonts w:ascii="Times New Roman" w:eastAsia="Times New Roman" w:hAnsi="Times New Roman" w:cs="Times New Roman"/>
+            <w:color w:val="0000FF"/>
+            <w:sz w:val="24"/>
+            <w:szCs w:val="24"/>
+            <w:u w:val="single"/>
+          </w:rPr>
+          <w:t>https://github.com/don-torok/OMOPv5-to-PCORnetv3</w:t>
+        </w:r>
+      </w:hyperlink>
+      <w:r>
+        <w:rPr>
+          <w:rFonts w:ascii="Times New Roman" w:eastAsia="Times New Roman" w:hAnsi="Times New Roman" w:cs="Times New Roman"/>
+          <w:sz w:val="24"/>
+          <w:szCs w:val="24"/>
+        </w:rPr>
+        <w:t>.</w:t>
+      </w:r>
+      <w:proofErr w:type="gramEnd"/>
+      <w:r>
+        <w:rPr>
+          <w:rFonts w:ascii="Times New Roman" w:eastAsia="Times New Roman" w:hAnsi="Times New Roman" w:cs="Times New Roman"/>
+          <w:sz w:val="24"/>
+          <w:szCs w:val="24"/>
+        </w:rPr>
+        <w:t xml:space="preserve">  </w:t>
+      </w:r>
+      <w:proofErr w:type="gramStart"/>
+      <w:r>
+        <w:rPr>
+          <w:rFonts w:ascii="Times New Roman" w:eastAsia="Times New Roman" w:hAnsi="Times New Roman" w:cs="Times New Roman"/>
+          <w:sz w:val="24"/>
+          <w:szCs w:val="24"/>
+        </w:rPr>
+        <w:t>Had to make it public because otherwise someone needs to pay for private repository.</w:t>
+      </w:r>
+      <w:proofErr w:type="gramEnd"/>
+      <w:r>
+        <w:rPr>
+          <w:rFonts w:ascii="Times New Roman" w:eastAsia="Times New Roman" w:hAnsi="Times New Roman" w:cs="Times New Roman"/>
+          <w:sz w:val="24"/>
+          <w:szCs w:val="24"/>
+        </w:rPr>
+        <w:t>  Not sure if that means other can commit changes or only see information.</w:t>
+      </w:r>
+    </w:p>
+    <w:p>
+      <w:pPr>
+        <w:spacing w:after="240" w:line="240" w:lineRule="auto"/>
+        <w:rPr>
+          <w:rFonts w:ascii="Times New Roman" w:eastAsia="Times New Roman" w:hAnsi="Times New Roman" w:cs="Times New Roman"/>
+          <w:sz w:val="24"/>
+          <w:szCs w:val="24"/>
+        </w:rPr>
+      </w:pPr>
+      <w:r>
+        <w:rPr>
+          <w:rFonts w:ascii="Times New Roman" w:eastAsia="Times New Roman" w:hAnsi="Times New Roman" w:cs="Times New Roman"/>
+          <w:sz w:val="24"/>
+          <w:szCs w:val="24"/>
+        </w:rPr>
+        <w:t xml:space="preserve">Someone could try </w:t>
+      </w:r>
+      <w:proofErr w:type="spellStart"/>
+      <w:r>
+        <w:rPr>
+          <w:rFonts w:ascii="Times New Roman" w:eastAsia="Times New Roman" w:hAnsi="Times New Roman" w:cs="Times New Roman"/>
+          <w:sz w:val="24"/>
+          <w:szCs w:val="24"/>
+        </w:rPr>
+        <w:t>an</w:t>
+      </w:r>
+      <w:proofErr w:type="spellEnd"/>
+      <w:r>
+        <w:rPr>
+          <w:rFonts w:ascii="Times New Roman" w:eastAsia="Times New Roman" w:hAnsi="Times New Roman" w:cs="Times New Roman"/>
+          <w:sz w:val="24"/>
+          <w:szCs w:val="24"/>
+        </w:rPr>
+        <w:t xml:space="preserve"> edit and see if they can push result into remote repository.  Otherwise send me get names and I will grant update.  Also instead of the </w:t>
+      </w:r>
+      <w:proofErr w:type="spellStart"/>
+      <w:r>
+        <w:rPr>
+          <w:rFonts w:ascii="Times New Roman" w:eastAsia="Times New Roman" w:hAnsi="Times New Roman" w:cs="Times New Roman"/>
+          <w:sz w:val="24"/>
+          <w:szCs w:val="24"/>
+        </w:rPr>
+        <w:t>DrugExposure</w:t>
+      </w:r>
+      <w:proofErr w:type="spellEnd"/>
+      <w:r>
+        <w:rPr>
+          <w:rFonts w:ascii="Times New Roman" w:eastAsia="Times New Roman" w:hAnsi="Times New Roman" w:cs="Times New Roman"/>
+          <w:sz w:val="24"/>
+          <w:szCs w:val="24"/>
+        </w:rPr>
+        <w:t xml:space="preserve"> to PCORnet </w:t>
+      </w:r>
+      <w:proofErr w:type="spellStart"/>
+      <w:r>
+        <w:rPr>
+          <w:rFonts w:ascii="Times New Roman" w:eastAsia="Times New Roman" w:hAnsi="Times New Roman" w:cs="Times New Roman"/>
+          <w:sz w:val="24"/>
+          <w:szCs w:val="24"/>
+        </w:rPr>
+        <w:t>xls</w:t>
+      </w:r>
+      <w:proofErr w:type="spellEnd"/>
+      <w:r>
+        <w:rPr>
+          <w:rFonts w:ascii="Times New Roman" w:eastAsia="Times New Roman" w:hAnsi="Times New Roman" w:cs="Times New Roman"/>
+          <w:sz w:val="24"/>
+          <w:szCs w:val="24"/>
+        </w:rPr>
+        <w:t xml:space="preserve"> doc there is </w:t>
+      </w:r>
+      <w:proofErr w:type="spellStart"/>
+      <w:r>
+        <w:rPr>
+          <w:rFonts w:ascii="Times New Roman" w:eastAsia="Times New Roman" w:hAnsi="Times New Roman" w:cs="Times New Roman"/>
+          <w:sz w:val="24"/>
+          <w:szCs w:val="24"/>
+        </w:rPr>
+        <w:t>misc_docs</w:t>
+      </w:r>
+      <w:proofErr w:type="spellEnd"/>
+      <w:r>
+        <w:rPr>
+          <w:rFonts w:ascii="Times New Roman" w:eastAsia="Times New Roman" w:hAnsi="Times New Roman" w:cs="Times New Roman"/>
+          <w:sz w:val="24"/>
+          <w:szCs w:val="24"/>
+        </w:rPr>
+        <w:t>/OMOP to PCORnet3_mapping.xls which has both the drugs and how we partitioned condition occurrence into diagnosis and condition tables.</w:t>
+      </w:r>
+    </w:p>
+    <w:p>
+      <w:pPr>
+        <w:rPr>
+          <w:rFonts w:ascii="Times New Roman" w:eastAsia="Times New Roman" w:hAnsi="Times New Roman" w:cs="Times New Roman"/>
+          <w:sz w:val="24"/>
+          <w:szCs w:val="24"/>
+        </w:rPr>
+      </w:pPr>
+      <w:proofErr w:type="spellStart"/>
+      <w:r>
+        <w:rPr>
+          <w:rFonts w:ascii="Times New Roman" w:eastAsia="Times New Roman" w:hAnsi="Times New Roman" w:cs="Times New Roman"/>
+          <w:sz w:val="24"/>
+          <w:szCs w:val="24"/>
+        </w:rPr>
+        <w:t>Rimma</w:t>
+      </w:r>
+      <w:proofErr w:type="spellEnd"/>
+      <w:r>
+        <w:rPr>
+          <w:rFonts w:ascii="Times New Roman" w:eastAsia="Times New Roman" w:hAnsi="Times New Roman" w:cs="Times New Roman"/>
+          <w:sz w:val="24"/>
+          <w:szCs w:val="24"/>
+        </w:rPr>
+        <w:t xml:space="preserve"> your death issues doc is in same folder.</w:t>
+      </w:r>
+    </w:p>
+    <w:p>
+      <w:pPr>
+        <w:pStyle w:val="Heading1"/>
+      </w:pPr>
+      <w:r>
+        <w:t>OMOP to PCORnet Meeting Notes</w:t>
+      </w:r>
+      <w:r>
+        <w:t xml:space="preserve"> 3/10/2016</w:t>
+      </w:r>
+    </w:p>
+    <w:p>
+      <w:pPr>
+        <w:spacing w:line="240" w:lineRule="auto"/>
+      </w:pPr>
+      <w:r>
+        <w:t xml:space="preserve">There is agreement that we have the latest OMOP conventions for PCORnet and OMOP to PCORnet ETL documents in </w:t>
+      </w:r>
+      <w:proofErr w:type="spellStart"/>
+      <w:r>
+        <w:t>github</w:t>
+      </w:r>
+      <w:proofErr w:type="spellEnd"/>
+      <w:r>
+        <w:t>.</w:t>
+      </w:r>
+      <w:r>
+        <w:t xml:space="preserve"> </w:t>
+      </w:r>
+      <w:hyperlink r:id="rId6" w:history="1">
+        <w:r>
+          <w:rPr>
+            <w:rStyle w:val="Hyperlink"/>
+          </w:rPr>
+          <w:t>https://github.com/don-torok/OMOPv5-to-PCORnetv3</w:t>
+        </w:r>
+      </w:hyperlink>
+    </w:p>
+    <w:p>
+      <w:pPr>
+        <w:spacing w:line="240" w:lineRule="auto"/>
+      </w:pPr>
+      <w:r>
+        <w:t xml:space="preserve">Joan’s </w:t>
+      </w:r>
+      <w:proofErr w:type="spellStart"/>
+      <w:r>
+        <w:t>goto</w:t>
+      </w:r>
+      <w:proofErr w:type="spellEnd"/>
+      <w:r>
+        <w:t xml:space="preserve"> meeting account has expired, so that the meeting was by phone conversation only.</w:t>
+      </w:r>
+    </w:p>
+    <w:p>
+      <w:pPr>
+        <w:spacing w:line="240" w:lineRule="auto"/>
+      </w:pPr>
+      <w:r>
+        <w:t xml:space="preserve">We determined that we should focus on the OMOP v5 to PCORnet v3 document first, since this will expose any element needed for PCORnet that are not already in OMOPv5. </w:t>
+      </w:r>
+      <w:r>
+        <w:t>Then we can go back to the conventions document to determine how to address in OMOP.</w:t>
+      </w:r>
+    </w:p>
+    <w:p>
+      <w:pPr>
+        <w:spacing w:line="240" w:lineRule="auto"/>
+      </w:pPr>
+      <w:r>
+        <w:t>Question:</w:t>
+      </w:r>
+      <w:r>
+        <w:t xml:space="preserve"> should reach out to other </w:t>
+      </w:r>
+      <w:proofErr w:type="spellStart"/>
+      <w:r>
+        <w:t>PCORi</w:t>
+      </w:r>
+      <w:proofErr w:type="spellEnd"/>
+      <w:r>
+        <w:t xml:space="preserve"> CDRNs to attend these meetings.</w:t>
+      </w:r>
+    </w:p>
+    <w:p>
+      <w:pPr>
+        <w:spacing w:line="240" w:lineRule="auto"/>
+      </w:pPr>
+      <w:r>
+        <w:t xml:space="preserve">Two new documents are added to </w:t>
+      </w:r>
+      <w:proofErr w:type="spellStart"/>
+      <w:r>
+        <w:t>github</w:t>
+      </w:r>
+      <w:proofErr w:type="spellEnd"/>
+      <w:r>
+        <w:t>.</w:t>
+      </w:r>
+    </w:p>
+    <w:p>
+      <w:pPr>
+        <w:pStyle w:val="ListParagraph"/>
+        <w:numPr>
+          <w:ilvl w:val="0"/>
+          <w:numId w:val="3"/>
+        </w:numPr>
+        <w:spacing w:line="240" w:lineRule="auto"/>
+      </w:pPr>
+      <w:r>
+        <w:t>OMOP CDM Admission Source and Discharge Disposition.docx</w:t>
+      </w:r>
+      <w:r>
+        <w:t>.  Lisa reviewed the discharge disposition, discharge status and admitting source attributes and documented existing discussions from OHDSI that included these values.</w:t>
+      </w:r>
+    </w:p>
+    <w:p>
+      <w:pPr>
+        <w:pStyle w:val="ListParagraph"/>
+        <w:numPr>
+          <w:ilvl w:val="0"/>
+          <w:numId w:val="3"/>
+        </w:numPr>
+        <w:spacing w:line="240" w:lineRule="auto"/>
+      </w:pPr>
+      <w:r>
+        <w:t>NY CDRN Excel workbook outlining differences between PCORnet v2 to v3</w:t>
+      </w:r>
+      <w:r>
+        <w:t xml:space="preserve"> (still waiting for)</w:t>
+      </w:r>
+    </w:p>
+    <w:p>
+      <w:pPr>
+        <w:pStyle w:val="ListParagraph"/>
+        <w:spacing w:line="240" w:lineRule="auto"/>
+      </w:pPr>
+    </w:p>
+    <w:p>
+      <w:pPr>
+        <w:pStyle w:val="ListParagraph"/>
+        <w:spacing w:line="240" w:lineRule="auto"/>
+        <w:ind w:left="0"/>
+      </w:pPr>
+      <w:r>
+        <w:t>Homework</w:t>
+      </w:r>
+    </w:p>
+    <w:p>
+      <w:pPr>
+        <w:pStyle w:val="ListParagraph"/>
+        <w:numPr>
+          <w:ilvl w:val="0"/>
+          <w:numId w:val="4"/>
+        </w:numPr>
+        <w:spacing w:line="240" w:lineRule="auto"/>
+      </w:pPr>
+      <w:proofErr w:type="spellStart"/>
+      <w:r>
+        <w:t>Toan</w:t>
+      </w:r>
+      <w:proofErr w:type="spellEnd"/>
+      <w:r>
+        <w:t xml:space="preserve"> to pull ‘E</w:t>
+      </w:r>
+      <w:r>
+        <w:t>TL from OMOP CDM v5 to PCORnet CDM v2.doc</w:t>
+      </w:r>
+      <w:r>
+        <w:t>’</w:t>
+      </w:r>
+      <w:r>
+        <w:t xml:space="preserve"> from </w:t>
+      </w:r>
+      <w:proofErr w:type="spellStart"/>
+      <w:r>
+        <w:t>github</w:t>
+      </w:r>
+      <w:proofErr w:type="spellEnd"/>
+      <w:r>
+        <w:t>.  Using this as a starting point, start new ETL document for OMOP CDMv5 to PCORnet v3.  Add the PCORnet Prescribing and Condition tables and make a first pass at defining how these will be populated from OMOP CDMv5</w:t>
+      </w:r>
+    </w:p>
+    <w:p>
+      <w:pPr>
+        <w:pStyle w:val="ListParagraph"/>
+        <w:numPr>
+          <w:ilvl w:val="0"/>
+          <w:numId w:val="4"/>
+        </w:numPr>
+        <w:spacing w:after="0" w:line="240" w:lineRule="auto"/>
+      </w:pPr>
+      <w:r>
+        <w:lastRenderedPageBreak/>
+        <w:t>Don to go back to the ‘</w:t>
+      </w:r>
+      <w:r>
+        <w:t>CDRN Conventions for Populating OMOP CDM v5 for PCORnet v3</w:t>
+      </w:r>
+      <w:r>
+        <w:t>’ document and move the following attributes out from the Observation table</w:t>
+      </w:r>
+    </w:p>
+    <w:p>
+      <w:pPr>
+        <w:numPr>
+          <w:ilvl w:val="1"/>
+          <w:numId w:val="2"/>
+        </w:numPr>
+        <w:spacing w:after="100" w:afterAutospacing="1" w:line="240" w:lineRule="auto"/>
+        <w:rPr>
+          <w:rFonts w:ascii="Times New Roman" w:eastAsia="Times New Roman" w:hAnsi="Times New Roman" w:cs="Times New Roman"/>
+        </w:rPr>
+      </w:pPr>
+      <w:r>
+        <w:rPr>
+          <w:rFonts w:ascii="Times New Roman" w:eastAsia="Times New Roman" w:hAnsi="Times New Roman" w:cs="Times New Roman"/>
+        </w:rPr>
+        <w:t xml:space="preserve">Add </w:t>
+      </w:r>
+      <w:proofErr w:type="spellStart"/>
+      <w:r>
+        <w:rPr>
+          <w:rFonts w:ascii="Times New Roman" w:eastAsia="Times New Roman" w:hAnsi="Times New Roman" w:cs="Times New Roman"/>
+        </w:rPr>
+        <w:t>biobank</w:t>
+      </w:r>
+      <w:proofErr w:type="spellEnd"/>
+      <w:r>
+        <w:rPr>
+          <w:rFonts w:ascii="Times New Roman" w:eastAsia="Times New Roman" w:hAnsi="Times New Roman" w:cs="Times New Roman"/>
+        </w:rPr>
+        <w:t xml:space="preserve"> flag to Person table</w:t>
+      </w:r>
+    </w:p>
+    <w:p>
+      <w:pPr>
+        <w:numPr>
+          <w:ilvl w:val="1"/>
+          <w:numId w:val="2"/>
+        </w:numPr>
+        <w:spacing w:before="100" w:beforeAutospacing="1" w:after="100" w:afterAutospacing="1" w:line="240" w:lineRule="auto"/>
+        <w:rPr>
+          <w:rFonts w:ascii="Times New Roman" w:eastAsia="Times New Roman" w:hAnsi="Times New Roman" w:cs="Times New Roman"/>
+        </w:rPr>
+      </w:pPr>
+      <w:r>
+        <w:rPr>
+          <w:rFonts w:ascii="Times New Roman" w:eastAsia="Times New Roman" w:hAnsi="Times New Roman" w:cs="Times New Roman"/>
+        </w:rPr>
+        <w:t xml:space="preserve">Add discharge disposition, </w:t>
+      </w:r>
+      <w:proofErr w:type="spellStart"/>
+      <w:r>
+        <w:rPr>
+          <w:rFonts w:ascii="Times New Roman" w:eastAsia="Times New Roman" w:hAnsi="Times New Roman" w:cs="Times New Roman"/>
+        </w:rPr>
+        <w:t>discharge_status</w:t>
+      </w:r>
+      <w:proofErr w:type="spellEnd"/>
+      <w:r>
+        <w:rPr>
+          <w:rFonts w:ascii="Times New Roman" w:eastAsia="Times New Roman" w:hAnsi="Times New Roman" w:cs="Times New Roman"/>
+        </w:rPr>
+        <w:t>, DRG and admitting source to Visit Occurrence</w:t>
+      </w:r>
+    </w:p>
+    <w:p>
+      <w:pPr>
+        <w:numPr>
+          <w:ilvl w:val="1"/>
+          <w:numId w:val="2"/>
+        </w:numPr>
+        <w:spacing w:before="100" w:beforeAutospacing="1" w:after="100" w:afterAutospacing="1" w:line="240" w:lineRule="auto"/>
+        <w:rPr>
+          <w:rFonts w:ascii="Times New Roman" w:eastAsia="Times New Roman" w:hAnsi="Times New Roman" w:cs="Times New Roman"/>
+        </w:rPr>
+      </w:pPr>
+      <w:r>
+        <w:rPr>
+          <w:rFonts w:ascii="Times New Roman" w:eastAsia="Times New Roman" w:hAnsi="Times New Roman" w:cs="Times New Roman"/>
+        </w:rPr>
+        <w:t xml:space="preserve">Add </w:t>
+      </w:r>
+      <w:proofErr w:type="spellStart"/>
+      <w:r>
+        <w:rPr>
+          <w:rFonts w:ascii="Times New Roman" w:eastAsia="Times New Roman" w:hAnsi="Times New Roman" w:cs="Times New Roman"/>
+        </w:rPr>
+        <w:t>diagnosis_source</w:t>
+      </w:r>
+      <w:proofErr w:type="spellEnd"/>
+      <w:r>
+        <w:rPr>
+          <w:rFonts w:ascii="Times New Roman" w:eastAsia="Times New Roman" w:hAnsi="Times New Roman" w:cs="Times New Roman"/>
+        </w:rPr>
+        <w:t xml:space="preserve"> to Condition Occurrence</w:t>
+      </w:r>
+    </w:p>
+    <w:p>
+      <w:pPr>
+        <w:numPr>
+          <w:ilvl w:val="0"/>
+          <w:numId w:val="5"/>
+        </w:numPr>
+        <w:spacing w:before="100" w:beforeAutospacing="1" w:after="100" w:afterAutospacing="1" w:line="240" w:lineRule="auto"/>
+        <w:rPr>
+          <w:rFonts w:ascii="Times New Roman" w:eastAsia="Times New Roman" w:hAnsi="Times New Roman" w:cs="Times New Roman"/>
+        </w:rPr>
+      </w:pPr>
+      <w:r>
+        <w:rPr>
+          <w:rFonts w:ascii="Times New Roman" w:eastAsia="Times New Roman" w:hAnsi="Times New Roman" w:cs="Times New Roman"/>
+        </w:rPr>
+        <w:t xml:space="preserve">Joan </w:t>
+      </w:r>
+    </w:p>
+    <w:p>
+      <w:pPr>
+        <w:numPr>
+          <w:ilvl w:val="1"/>
+          <w:numId w:val="5"/>
+        </w:numPr>
+        <w:spacing w:before="100" w:beforeAutospacing="1" w:after="100" w:afterAutospacing="1" w:line="240" w:lineRule="auto"/>
+        <w:rPr>
+          <w:rFonts w:ascii="Times New Roman" w:eastAsia="Times New Roman" w:hAnsi="Times New Roman" w:cs="Times New Roman"/>
+        </w:rPr>
+      </w:pPr>
+      <w:r>
+        <w:rPr>
+          <w:rFonts w:ascii="Times New Roman" w:eastAsia="Times New Roman" w:hAnsi="Times New Roman" w:cs="Times New Roman"/>
+        </w:rPr>
+        <w:t xml:space="preserve">Get </w:t>
+      </w:r>
+      <w:proofErr w:type="spellStart"/>
+      <w:r>
+        <w:rPr>
+          <w:rFonts w:ascii="Times New Roman" w:eastAsia="Times New Roman" w:hAnsi="Times New Roman" w:cs="Times New Roman"/>
+        </w:rPr>
+        <w:t>goto</w:t>
+      </w:r>
+      <w:proofErr w:type="spellEnd"/>
+      <w:r>
+        <w:rPr>
+          <w:rFonts w:ascii="Times New Roman" w:eastAsia="Times New Roman" w:hAnsi="Times New Roman" w:cs="Times New Roman"/>
+        </w:rPr>
+        <w:t xml:space="preserve"> meeting account updated</w:t>
+      </w:r>
+    </w:p>
+    <w:p>
+      <w:pPr>
+        <w:numPr>
+          <w:ilvl w:val="1"/>
+          <w:numId w:val="5"/>
+        </w:numPr>
+        <w:spacing w:before="100" w:beforeAutospacing="1" w:after="100" w:afterAutospacing="1" w:line="240" w:lineRule="auto"/>
+        <w:rPr>
+          <w:rFonts w:ascii="Times New Roman" w:eastAsia="Times New Roman" w:hAnsi="Times New Roman" w:cs="Times New Roman"/>
+        </w:rPr>
+      </w:pPr>
+      <w:r>
+        <w:rPr>
+          <w:rFonts w:ascii="Times New Roman" w:eastAsia="Times New Roman" w:hAnsi="Times New Roman" w:cs="Times New Roman"/>
+        </w:rPr>
+        <w:t>Resend NY CDRN document on PCORnet v2 to v3 differences</w:t>
+      </w:r>
+    </w:p>
+    <w:p>
+      <w:pPr>
+        <w:numPr>
+          <w:ilvl w:val="1"/>
+          <w:numId w:val="5"/>
+        </w:numPr>
+        <w:spacing w:before="100" w:beforeAutospacing="1" w:after="100" w:afterAutospacing="1" w:line="240" w:lineRule="auto"/>
+        <w:rPr>
+          <w:rFonts w:ascii="Times New Roman" w:eastAsia="Times New Roman" w:hAnsi="Times New Roman" w:cs="Times New Roman"/>
+        </w:rPr>
+      </w:pPr>
+      <w:r>
+        <w:rPr>
+          <w:rFonts w:ascii="Times New Roman" w:eastAsia="Times New Roman" w:hAnsi="Times New Roman" w:cs="Times New Roman"/>
+        </w:rPr>
+        <w:t>Find NY CDRN contact for working group</w:t>
+      </w:r>
+    </w:p>
+    <w:p>
+      <w:pPr>
+        <w:numPr>
+          <w:ilvl w:val="0"/>
+          <w:numId w:val="5"/>
+        </w:numPr>
+        <w:spacing w:before="100" w:beforeAutospacing="1" w:after="100" w:afterAutospacing="1" w:line="240" w:lineRule="auto"/>
+        <w:rPr>
+          <w:rFonts w:ascii="Times New Roman" w:eastAsia="Times New Roman" w:hAnsi="Times New Roman" w:cs="Times New Roman"/>
+        </w:rPr>
+      </w:pPr>
+      <w:proofErr w:type="spellStart"/>
+      <w:r>
+        <w:rPr>
+          <w:rFonts w:ascii="Times New Roman" w:eastAsia="Times New Roman" w:hAnsi="Times New Roman" w:cs="Times New Roman"/>
+        </w:rPr>
+        <w:t>Rimma</w:t>
+      </w:r>
+      <w:proofErr w:type="spellEnd"/>
+      <w:r>
+        <w:rPr>
+          <w:rFonts w:ascii="Times New Roman" w:eastAsia="Times New Roman" w:hAnsi="Times New Roman" w:cs="Times New Roman"/>
+        </w:rPr>
+        <w:t xml:space="preserve"> is going to work</w:t>
+      </w:r>
+      <w:r>
+        <w:rPr>
+          <w:rFonts w:ascii="Times New Roman" w:eastAsia="Times New Roman" w:hAnsi="Times New Roman" w:cs="Times New Roman"/>
+        </w:rPr>
+        <w:t>,</w:t>
+      </w:r>
+      <w:r>
+        <w:rPr>
+          <w:rFonts w:ascii="Times New Roman" w:eastAsia="Times New Roman" w:hAnsi="Times New Roman" w:cs="Times New Roman"/>
+        </w:rPr>
+        <w:t xml:space="preserve"> in parallel</w:t>
+      </w:r>
+      <w:r>
+        <w:rPr>
+          <w:rFonts w:ascii="Times New Roman" w:eastAsia="Times New Roman" w:hAnsi="Times New Roman" w:cs="Times New Roman"/>
+        </w:rPr>
+        <w:t>,</w:t>
+      </w:r>
+      <w:r>
+        <w:rPr>
+          <w:rFonts w:ascii="Times New Roman" w:eastAsia="Times New Roman" w:hAnsi="Times New Roman" w:cs="Times New Roman"/>
+        </w:rPr>
+        <w:t xml:space="preserve"> on </w:t>
+      </w:r>
+      <w:r>
+        <w:rPr>
+          <w:rFonts w:ascii="Times New Roman" w:eastAsia="Times New Roman" w:hAnsi="Times New Roman" w:cs="Times New Roman"/>
+        </w:rPr>
+        <w:t>a proposal for adding some of the attributes needed for PCORnet to the OMOP CDM.</w:t>
+      </w:r>
+    </w:p>
+    <w:p>
+      <w:pPr>
+        <w:spacing w:line="240" w:lineRule="auto"/>
+      </w:pPr>
+    </w:p>
+    <w:p/>
+    <w:p>
+      <w:pPr>
+        <w:rPr>
+          <w:rFonts w:ascii="Times New Roman" w:hAnsi="Times New Roman" w:cs="Times New Roman"/>
+        </w:rPr>
+      </w:pPr>
+    </w:p>
+    <w:p>
+      <w:pPr>
+        <w:rPr>
+          <w:rFonts w:ascii="Times New Roman" w:hAnsi="Times New Roman" w:cs="Times New Roman"/>
+        </w:rPr>
+      </w:pPr>
     </w:p>
     <w:p>
       <w:pPr>
@@ -339,6 +1432,244 @@
 <file path=word/numbering.xml><?xml version="1.0" encoding="utf-8"?>
 <w:numbering xmlns:ve="http://schemas.openxmlformats.org/markup-compatibility/2006" xmlns:o="urn:schemas-microsoft-com:office:office" xmlns:r="http://schemas.openxmlformats.org/officeDocument/2006/relationships" xmlns:m="http://schemas.openxmlformats.org/officeDocument/2006/math" xmlns:v="urn:schemas-microsoft-com:vml" xmlns:wp="http://schemas.openxmlformats.org/drawingml/2006/wordprocessingDrawing" xmlns:w10="urn:schemas-microsoft-com:office:word" xmlns:w="http://schemas.openxmlformats.org/wordprocessingml/2006/main" xmlns:wne="http://schemas.microsoft.com/office/word/2006/wordml">
   <w:abstractNum w:abstractNumId="0">
+    <w:nsid w:val="108A3A42"/>
+    <w:multiLevelType w:val="hybridMultilevel"/>
+    <w:tmpl w:val="B98248A8"/>
+    <w:lvl w:ilvl="0" w:tplc="04090011">
+      <w:start w:val="1"/>
+      <w:numFmt w:val="decimal"/>
+      <w:lvlText w:val="%1)"/>
+      <w:lvlJc w:val="left"/>
+      <w:pPr>
+        <w:ind w:left="720" w:hanging="360"/>
+      </w:pPr>
+      <w:rPr>
+        <w:rFonts w:hint="default"/>
+      </w:rPr>
+    </w:lvl>
+    <w:lvl w:ilvl="1" w:tplc="04090019" w:tentative="1">
+      <w:start w:val="1"/>
+      <w:numFmt w:val="lowerLetter"/>
+      <w:lvlText w:val="%2."/>
+      <w:lvlJc w:val="left"/>
+      <w:pPr>
+        <w:ind w:left="1440" w:hanging="360"/>
+      </w:pPr>
+    </w:lvl>
+    <w:lvl w:ilvl="2" w:tplc="0409001B" w:tentative="1">
+      <w:start w:val="1"/>
+      <w:numFmt w:val="lowerRoman"/>
+      <w:lvlText w:val="%3."/>
+      <w:lvlJc w:val="right"/>
+      <w:pPr>
+        <w:ind w:left="2160" w:hanging="180"/>
+      </w:pPr>
+    </w:lvl>
+    <w:lvl w:ilvl="3" w:tplc="0409000F" w:tentative="1">
+      <w:start w:val="1"/>
+      <w:numFmt w:val="decimal"/>
+      <w:lvlText w:val="%4."/>
+      <w:lvlJc w:val="left"/>
+      <w:pPr>
+        <w:ind w:left="2880" w:hanging="360"/>
+      </w:pPr>
+    </w:lvl>
+    <w:lvl w:ilvl="4" w:tplc="04090019" w:tentative="1">
+      <w:start w:val="1"/>
+      <w:numFmt w:val="lowerLetter"/>
+      <w:lvlText w:val="%5."/>
+      <w:lvlJc w:val="left"/>
+      <w:pPr>
+        <w:ind w:left="3600" w:hanging="360"/>
+      </w:pPr>
+    </w:lvl>
+    <w:lvl w:ilvl="5" w:tplc="0409001B" w:tentative="1">
+      <w:start w:val="1"/>
+      <w:numFmt w:val="lowerRoman"/>
+      <w:lvlText w:val="%6."/>
+      <w:lvlJc w:val="right"/>
+      <w:pPr>
+        <w:ind w:left="4320" w:hanging="180"/>
+      </w:pPr>
+    </w:lvl>
+    <w:lvl w:ilvl="6" w:tplc="0409000F" w:tentative="1">
+      <w:start w:val="1"/>
+      <w:numFmt w:val="decimal"/>
+      <w:lvlText w:val="%7."/>
+      <w:lvlJc w:val="left"/>
+      <w:pPr>
+        <w:ind w:left="5040" w:hanging="360"/>
+      </w:pPr>
+    </w:lvl>
+    <w:lvl w:ilvl="7" w:tplc="04090019" w:tentative="1">
+      <w:start w:val="1"/>
+      <w:numFmt w:val="lowerLetter"/>
+      <w:lvlText w:val="%8."/>
+      <w:lvlJc w:val="left"/>
+      <w:pPr>
+        <w:ind w:left="5760" w:hanging="360"/>
+      </w:pPr>
+    </w:lvl>
+    <w:lvl w:ilvl="8" w:tplc="0409001B" w:tentative="1">
+      <w:start w:val="1"/>
+      <w:numFmt w:val="lowerRoman"/>
+      <w:lvlText w:val="%9."/>
+      <w:lvlJc w:val="right"/>
+      <w:pPr>
+        <w:ind w:left="6480" w:hanging="180"/>
+      </w:pPr>
+    </w:lvl>
+  </w:abstractNum>
+  <w:abstractNum w:abstractNumId="1">
+    <w:nsid w:val="696D36D4"/>
+    <w:multiLevelType w:val="multilevel"/>
+    <w:tmpl w:val="E7288856"/>
+    <w:lvl w:ilvl="0">
+      <w:start w:val="3"/>
+      <w:numFmt w:val="decimal"/>
+      <w:lvlText w:val="%1)"/>
+      <w:lvlJc w:val="left"/>
+      <w:pPr>
+        <w:tabs>
+          <w:tab w:val="num" w:pos="720"/>
+        </w:tabs>
+        <w:ind w:left="720" w:hanging="360"/>
+      </w:pPr>
+      <w:rPr>
+        <w:rFonts w:hint="default"/>
+        <w:sz w:val="20"/>
+      </w:rPr>
+    </w:lvl>
+    <w:lvl w:ilvl="1">
+      <w:start w:val="1"/>
+      <w:numFmt w:val="bullet"/>
+      <w:lvlText w:val="o"/>
+      <w:lvlJc w:val="left"/>
+      <w:pPr>
+        <w:tabs>
+          <w:tab w:val="num" w:pos="1440"/>
+        </w:tabs>
+        <w:ind w:left="1440" w:hanging="360"/>
+      </w:pPr>
+      <w:rPr>
+        <w:rFonts w:ascii="Courier New" w:hAnsi="Courier New" w:hint="default"/>
+        <w:sz w:val="20"/>
+      </w:rPr>
+    </w:lvl>
+    <w:lvl w:ilvl="2">
+      <w:start w:val="1"/>
+      <w:numFmt w:val="bullet"/>
+      <w:lvlText w:val=""/>
+      <w:lvlJc w:val="left"/>
+      <w:pPr>
+        <w:tabs>
+          <w:tab w:val="num" w:pos="2160"/>
+        </w:tabs>
+        <w:ind w:left="2160" w:hanging="360"/>
+      </w:pPr>
+      <w:rPr>
+        <w:rFonts w:ascii="Wingdings" w:hAnsi="Wingdings" w:hint="default"/>
+        <w:sz w:val="20"/>
+      </w:rPr>
+    </w:lvl>
+    <w:lvl w:ilvl="3">
+      <w:start w:val="1"/>
+      <w:numFmt w:val="bullet"/>
+      <w:lvlText w:val=""/>
+      <w:lvlJc w:val="left"/>
+      <w:pPr>
+        <w:tabs>
+          <w:tab w:val="num" w:pos="2880"/>
+        </w:tabs>
+        <w:ind w:left="2880" w:hanging="360"/>
+      </w:pPr>
+      <w:rPr>
+        <w:rFonts w:ascii="Wingdings" w:hAnsi="Wingdings" w:hint="default"/>
+        <w:sz w:val="20"/>
+      </w:rPr>
+    </w:lvl>
+    <w:lvl w:ilvl="4">
+      <w:start w:val="1"/>
+      <w:numFmt w:val="bullet"/>
+      <w:lvlText w:val=""/>
+      <w:lvlJc w:val="left"/>
+      <w:pPr>
+        <w:tabs>
+          <w:tab w:val="num" w:pos="3600"/>
+        </w:tabs>
+        <w:ind w:left="3600" w:hanging="360"/>
+      </w:pPr>
+      <w:rPr>
+        <w:rFonts w:ascii="Wingdings" w:hAnsi="Wingdings" w:hint="default"/>
+        <w:sz w:val="20"/>
+      </w:rPr>
+    </w:lvl>
+    <w:lvl w:ilvl="5">
+      <w:start w:val="1"/>
+      <w:numFmt w:val="bullet"/>
+      <w:lvlText w:val=""/>
+      <w:lvlJc w:val="left"/>
+      <w:pPr>
+        <w:tabs>
+          <w:tab w:val="num" w:pos="4320"/>
+        </w:tabs>
+        <w:ind w:left="4320" w:hanging="360"/>
+      </w:pPr>
+      <w:rPr>
+        <w:rFonts w:ascii="Wingdings" w:hAnsi="Wingdings" w:hint="default"/>
+        <w:sz w:val="20"/>
+      </w:rPr>
+    </w:lvl>
+    <w:lvl w:ilvl="6">
+      <w:start w:val="1"/>
+      <w:numFmt w:val="bullet"/>
+      <w:lvlText w:val=""/>
+      <w:lvlJc w:val="left"/>
+      <w:pPr>
+        <w:tabs>
+          <w:tab w:val="num" w:pos="5040"/>
+        </w:tabs>
+        <w:ind w:left="5040" w:hanging="360"/>
+      </w:pPr>
+      <w:rPr>
+        <w:rFonts w:ascii="Wingdings" w:hAnsi="Wingdings" w:hint="default"/>
+        <w:sz w:val="20"/>
+      </w:rPr>
+    </w:lvl>
+    <w:lvl w:ilvl="7">
+      <w:start w:val="1"/>
+      <w:numFmt w:val="bullet"/>
+      <w:lvlText w:val=""/>
+      <w:lvlJc w:val="left"/>
+      <w:pPr>
+        <w:tabs>
+          <w:tab w:val="num" w:pos="5760"/>
+        </w:tabs>
+        <w:ind w:left="5760" w:hanging="360"/>
+      </w:pPr>
+      <w:rPr>
+        <w:rFonts w:ascii="Wingdings" w:hAnsi="Wingdings" w:hint="default"/>
+        <w:sz w:val="20"/>
+      </w:rPr>
+    </w:lvl>
+    <w:lvl w:ilvl="8">
+      <w:start w:val="1"/>
+      <w:numFmt w:val="bullet"/>
+      <w:lvlText w:val=""/>
+      <w:lvlJc w:val="left"/>
+      <w:pPr>
+        <w:tabs>
+          <w:tab w:val="num" w:pos="6480"/>
+        </w:tabs>
+        <w:ind w:left="6480" w:hanging="360"/>
+      </w:pPr>
+      <w:rPr>
+        <w:rFonts w:ascii="Wingdings" w:hAnsi="Wingdings" w:hint="default"/>
+        <w:sz w:val="20"/>
+      </w:rPr>
+    </w:lvl>
+  </w:abstractNum>
+  <w:abstractNum w:abstractNumId="2">
     <w:nsid w:val="6A1E4473"/>
     <w:multiLevelType w:val="hybridMultilevel"/>
     <w:tmpl w:val="A7DC13E0"/>
@@ -427,14 +1758,14 @@
       </w:pPr>
     </w:lvl>
   </w:abstractNum>
-  <w:abstractNum w:abstractNumId="1">
+  <w:abstractNum w:abstractNumId="3">
     <w:nsid w:val="73E02D0A"/>
     <w:multiLevelType w:val="multilevel"/>
-    <w:tmpl w:val="1B4A2E6A"/>
+    <w:tmpl w:val="5AB09978"/>
     <w:lvl w:ilvl="0">
       <w:start w:val="1"/>
-      <w:numFmt w:val="bullet"/>
-      <w:lvlText w:val=""/>
+      <w:numFmt w:val="decimal"/>
+      <w:lvlText w:val="%1)"/>
       <w:lvlJc w:val="left"/>
       <w:pPr>
         <w:tabs>
@@ -443,11 +1774,11 @@
         <w:ind w:left="720" w:hanging="360"/>
       </w:pPr>
       <w:rPr>
-        <w:rFonts w:ascii="Symbol" w:hAnsi="Symbol" w:hint="default"/>
+        <w:rFonts w:hint="default"/>
         <w:sz w:val="20"/>
       </w:rPr>
     </w:lvl>
-    <w:lvl w:ilvl="1" w:tentative="1">
+    <w:lvl w:ilvl="1">
       <w:start w:val="1"/>
       <w:numFmt w:val="bullet"/>
       <w:lvlText w:val="o"/>
@@ -576,10 +1907,108 @@
       </w:rPr>
     </w:lvl>
   </w:abstractNum>
+  <w:abstractNum w:abstractNumId="4">
+    <w:nsid w:val="7F73254A"/>
+    <w:multiLevelType w:val="hybridMultilevel"/>
+    <w:tmpl w:val="AD5AF1E8"/>
+    <w:lvl w:ilvl="0" w:tplc="04090011">
+      <w:start w:val="1"/>
+      <w:numFmt w:val="decimal"/>
+      <w:lvlText w:val="%1)"/>
+      <w:lvlJc w:val="left"/>
+      <w:pPr>
+        <w:ind w:left="720" w:hanging="360"/>
+      </w:pPr>
+      <w:rPr>
+        <w:rFonts w:hint="default"/>
+      </w:rPr>
+    </w:lvl>
+    <w:lvl w:ilvl="1" w:tplc="04090019" w:tentative="1">
+      <w:start w:val="1"/>
+      <w:numFmt w:val="lowerLetter"/>
+      <w:lvlText w:val="%2."/>
+      <w:lvlJc w:val="left"/>
+      <w:pPr>
+        <w:ind w:left="1440" w:hanging="360"/>
+      </w:pPr>
+    </w:lvl>
+    <w:lvl w:ilvl="2" w:tplc="0409001B" w:tentative="1">
+      <w:start w:val="1"/>
+      <w:numFmt w:val="lowerRoman"/>
+      <w:lvlText w:val="%3."/>
+      <w:lvlJc w:val="right"/>
+      <w:pPr>
+        <w:ind w:left="2160" w:hanging="180"/>
+      </w:pPr>
+    </w:lvl>
+    <w:lvl w:ilvl="3" w:tplc="0409000F" w:tentative="1">
+      <w:start w:val="1"/>
+      <w:numFmt w:val="decimal"/>
+      <w:lvlText w:val="%4."/>
+      <w:lvlJc w:val="left"/>
+      <w:pPr>
+        <w:ind w:left="2880" w:hanging="360"/>
+      </w:pPr>
+    </w:lvl>
+    <w:lvl w:ilvl="4" w:tplc="04090019" w:tentative="1">
+      <w:start w:val="1"/>
+      <w:numFmt w:val="lowerLetter"/>
+      <w:lvlText w:val="%5."/>
+      <w:lvlJc w:val="left"/>
+      <w:pPr>
+        <w:ind w:left="3600" w:hanging="360"/>
+      </w:pPr>
+    </w:lvl>
+    <w:lvl w:ilvl="5" w:tplc="0409001B" w:tentative="1">
+      <w:start w:val="1"/>
+      <w:numFmt w:val="lowerRoman"/>
+      <w:lvlText w:val="%6."/>
+      <w:lvlJc w:val="right"/>
+      <w:pPr>
+        <w:ind w:left="4320" w:hanging="180"/>
+      </w:pPr>
+    </w:lvl>
+    <w:lvl w:ilvl="6" w:tplc="0409000F" w:tentative="1">
+      <w:start w:val="1"/>
+      <w:numFmt w:val="decimal"/>
+      <w:lvlText w:val="%7."/>
+      <w:lvlJc w:val="left"/>
+      <w:pPr>
+        <w:ind w:left="5040" w:hanging="360"/>
+      </w:pPr>
+    </w:lvl>
+    <w:lvl w:ilvl="7" w:tplc="04090019" w:tentative="1">
+      <w:start w:val="1"/>
+      <w:numFmt w:val="lowerLetter"/>
+      <w:lvlText w:val="%8."/>
+      <w:lvlJc w:val="left"/>
+      <w:pPr>
+        <w:ind w:left="5760" w:hanging="360"/>
+      </w:pPr>
+    </w:lvl>
+    <w:lvl w:ilvl="8" w:tplc="0409001B" w:tentative="1">
+      <w:start w:val="1"/>
+      <w:numFmt w:val="lowerRoman"/>
+      <w:lvlText w:val="%9."/>
+      <w:lvlJc w:val="right"/>
+      <w:pPr>
+        <w:ind w:left="6480" w:hanging="180"/>
+      </w:pPr>
+    </w:lvl>
+  </w:abstractNum>
   <w:num w:numId="1">
+    <w:abstractNumId w:val="2"/>
+  </w:num>
+  <w:num w:numId="2">
+    <w:abstractNumId w:val="3"/>
+  </w:num>
+  <w:num w:numId="3">
     <w:abstractNumId w:val="0"/>
   </w:num>
-  <w:num w:numId="2">
+  <w:num w:numId="4">
+    <w:abstractNumId w:val="4"/>
+  </w:num>
+  <w:num w:numId="5">
     <w:abstractNumId w:val="1"/>
   </w:num>
 </w:numbering>
@@ -746,6 +2175,29 @@
     <w:qFormat/>
     <w:rsid w:val="00EF4397"/>
   </w:style>
+  <w:style w:type="paragraph" w:styleId="Heading1">
+    <w:name w:val="heading 1"/>
+    <w:basedOn w:val="Normal"/>
+    <w:next w:val="Normal"/>
+    <w:link w:val="Heading1Char"/>
+    <w:uiPriority w:val="9"/>
+    <w:qFormat/>
+    <w:rsid w:val="00155378"/>
+    <w:pPr>
+      <w:keepNext/>
+      <w:keepLines/>
+      <w:spacing w:before="480" w:after="0"/>
+      <w:outlineLvl w:val="0"/>
+    </w:pPr>
+    <w:rPr>
+      <w:rFonts w:asciiTheme="majorHAnsi" w:eastAsiaTheme="majorEastAsia" w:hAnsiTheme="majorHAnsi" w:cstheme="majorBidi"/>
+      <w:b/>
+      <w:bCs/>
+      <w:color w:val="365F91" w:themeColor="accent1" w:themeShade="BF"/>
+      <w:sz w:val="28"/>
+      <w:szCs w:val="28"/>
+    </w:rPr>
+  </w:style>
   <w:style w:type="character" w:default="1" w:styleId="DefaultParagraphFont">
     <w:name w:val="Default Paragraph Font"/>
     <w:uiPriority w:val="1"/>
@@ -789,6 +2241,48 @@
     <w:name w:val="il"/>
     <w:basedOn w:val="DefaultParagraphFont"/>
     <w:rsid w:val="00354C72"/>
+  </w:style>
+  <w:style w:type="paragraph" w:styleId="NormalWeb">
+    <w:name w:val="Normal (Web)"/>
+    <w:basedOn w:val="Normal"/>
+    <w:uiPriority w:val="99"/>
+    <w:semiHidden/>
+    <w:unhideWhenUsed/>
+    <w:rsid w:val="00155378"/>
+    <w:pPr>
+      <w:spacing w:before="100" w:beforeAutospacing="1" w:after="100" w:afterAutospacing="1" w:line="240" w:lineRule="auto"/>
+    </w:pPr>
+    <w:rPr>
+      <w:rFonts w:ascii="Times New Roman" w:eastAsia="Times New Roman" w:hAnsi="Times New Roman" w:cs="Times New Roman"/>
+      <w:sz w:val="24"/>
+      <w:szCs w:val="24"/>
+    </w:rPr>
+  </w:style>
+  <w:style w:type="character" w:customStyle="1" w:styleId="Heading1Char">
+    <w:name w:val="Heading 1 Char"/>
+    <w:basedOn w:val="DefaultParagraphFont"/>
+    <w:link w:val="Heading1"/>
+    <w:uiPriority w:val="9"/>
+    <w:rsid w:val="00155378"/>
+    <w:rPr>
+      <w:rFonts w:asciiTheme="majorHAnsi" w:eastAsiaTheme="majorEastAsia" w:hAnsiTheme="majorHAnsi" w:cstheme="majorBidi"/>
+      <w:b/>
+      <w:bCs/>
+      <w:color w:val="365F91" w:themeColor="accent1" w:themeShade="BF"/>
+      <w:sz w:val="28"/>
+      <w:szCs w:val="28"/>
+    </w:rPr>
+  </w:style>
+  <w:style w:type="character" w:styleId="Hyperlink">
+    <w:name w:val="Hyperlink"/>
+    <w:basedOn w:val="DefaultParagraphFont"/>
+    <w:uiPriority w:val="99"/>
+    <w:unhideWhenUsed/>
+    <w:rsid w:val="00155378"/>
+    <w:rPr>
+      <w:color w:val="0000FF"/>
+      <w:u w:val="single"/>
+    </w:rPr>
   </w:style>
 </w:styles>
 </file>

</xml_diff>